<commit_message>
fixing tables for part 1
</commit_message>
<xml_diff>
--- a/assignment8/Homework 8 Team #2.docx
+++ b/assignment8/Homework 8 Team #2.docx
@@ -1,6 +1,6 @@
 
 <file path=word/document.xml><?xml version="1.0" encoding="utf-8"?>
-<w:document xmlns:wpc="http://schemas.microsoft.com/office/word/2010/wordprocessingCanvas" xmlns:cx="http://schemas.microsoft.com/office/drawing/2014/chartex" xmlns:cx1="http://schemas.microsoft.com/office/drawing/2015/9/8/chartex" xmlns:cx2="http://schemas.microsoft.com/office/drawing/2015/10/21/chartex" xmlns:cx3="http://schemas.microsoft.com/office/drawing/2016/5/9/chartex" xmlns:cx4="http://schemas.microsoft.com/office/drawing/2016/5/10/chartex" xmlns:cx5="http://schemas.microsoft.com/office/drawing/2016/5/11/chartex" xmlns:cx6="http://schemas.microsoft.com/office/drawing/2016/5/12/chartex" xmlns:cx7="http://schemas.microsoft.com/office/drawing/2016/5/13/chartex" xmlns:cx8="http://schemas.microsoft.com/office/drawing/2016/5/14/chartex" xmlns:mc="http://schemas.openxmlformats.org/markup-compatibility/2006" xmlns:aink="http://schemas.microsoft.com/office/drawing/2016/ink" xmlns:am3d="http://schemas.microsoft.com/office/drawing/2017/model3d" xmlns:o="urn:schemas-microsoft-com:office:office" xmlns:oel="http://schemas.microsoft.com/office/2019/extlst" xmlns:r="http://schemas.openxmlformats.org/officeDocument/2006/relationships" xmlns:m="http://schemas.openxmlformats.org/officeDocument/2006/math" xmlns:v="urn:schemas-microsoft-com:vml" xmlns:wp14="http://schemas.microsoft.com/office/word/2010/wordprocessingDrawing" xmlns:wp="http://schemas.openxmlformats.org/drawingml/2006/wordprocessingDrawing" xmlns:w10="urn:schemas-microsoft-com:office:word" xmlns:w="http://schemas.openxmlformats.org/wordprocessingml/2006/main" xmlns:w14="http://schemas.microsoft.com/office/word/2010/wordml" xmlns:w15="http://schemas.microsoft.com/office/word/2012/wordml" xmlns:w16cex="http://schemas.microsoft.com/office/word/2018/wordml/cex" xmlns:w16cid="http://schemas.microsoft.com/office/word/2016/wordml/cid" xmlns:w16="http://schemas.microsoft.com/office/word/2018/wordml" xmlns:w16du="http://schemas.microsoft.com/office/word/2023/wordml/word16du" xmlns:w16sdtdh="http://schemas.microsoft.com/office/word/2020/wordml/sdtdatahash" xmlns:w16se="http://schemas.microsoft.com/office/word/2015/wordml/symex" xmlns:wpg="http://schemas.microsoft.com/office/word/2010/wordprocessingGroup" xmlns:wpi="http://schemas.microsoft.com/office/word/2010/wordprocessingInk" xmlns:wne="http://schemas.microsoft.com/office/word/2006/wordml" xmlns:wps="http://schemas.microsoft.com/office/word/2010/wordprocessingShape" mc:Ignorable="w14 w15 w16se w16cid w16 w16cex w16sdtdh w16du wp14">
+<w:document xmlns:wpc="http://schemas.microsoft.com/office/word/2010/wordprocessingCanvas" xmlns:cx="http://schemas.microsoft.com/office/drawing/2014/chartex" xmlns:cx1="http://schemas.microsoft.com/office/drawing/2015/9/8/chartex" xmlns:cx2="http://schemas.microsoft.com/office/drawing/2015/10/21/chartex" xmlns:cx3="http://schemas.microsoft.com/office/drawing/2016/5/9/chartex" xmlns:cx4="http://schemas.microsoft.com/office/drawing/2016/5/10/chartex" xmlns:cx5="http://schemas.microsoft.com/office/drawing/2016/5/11/chartex" xmlns:cx6="http://schemas.microsoft.com/office/drawing/2016/5/12/chartex" xmlns:cx7="http://schemas.microsoft.com/office/drawing/2016/5/13/chartex" xmlns:cx8="http://schemas.microsoft.com/office/drawing/2016/5/14/chartex" xmlns:mc="http://schemas.openxmlformats.org/markup-compatibility/2006" xmlns:aink="http://schemas.microsoft.com/office/drawing/2016/ink" xmlns:am3d="http://schemas.microsoft.com/office/drawing/2017/model3d" xmlns:o="urn:schemas-microsoft-com:office:office" xmlns:r="http://schemas.openxmlformats.org/officeDocument/2006/relationships" xmlns:m="http://schemas.openxmlformats.org/officeDocument/2006/math" xmlns:v="urn:schemas-microsoft-com:vml" xmlns:wp14="http://schemas.microsoft.com/office/word/2010/wordprocessingDrawing" xmlns:wp="http://schemas.openxmlformats.org/drawingml/2006/wordprocessingDrawing" xmlns:w10="urn:schemas-microsoft-com:office:word" xmlns:w="http://schemas.openxmlformats.org/wordprocessingml/2006/main" xmlns:w14="http://schemas.microsoft.com/office/word/2010/wordml" xmlns:w15="http://schemas.microsoft.com/office/word/2012/wordml" xmlns:w16cid="http://schemas.microsoft.com/office/word/2016/wordml/cid" xmlns:w16se="http://schemas.microsoft.com/office/word/2015/wordml/symex" xmlns:wpg="http://schemas.microsoft.com/office/word/2010/wordprocessingGroup" xmlns:wpi="http://schemas.microsoft.com/office/word/2010/wordprocessingInk" xmlns:wne="http://schemas.microsoft.com/office/word/2006/wordml" xmlns:wps="http://schemas.microsoft.com/office/word/2010/wordprocessingShape" mc:Ignorable="w14 w15 w16se w16cid wp14">
   <w:body>
     <w:p>
       <w:pPr>
@@ -123,7 +123,43 @@
         <w:rPr>
           <w:rFonts w:ascii="Times New Roman" w:hAnsi="Times New Roman" w:cs="Times New Roman"/>
         </w:rPr>
-        <w:t>Table 1 shows the total execution times for the 3 scripts. As shown below the pure python takes the longest to run. When the pure python script is analyzed with the line profiler we find that there are two lines that are responsible for a majority of the run time. The first line is</w:t>
+        <w:t>Table 1 shows the total execution times for the 3 scripts</w:t>
+      </w:r>
+      <w:r>
+        <w:rPr>
+          <w:rFonts w:ascii="Times New Roman" w:hAnsi="Times New Roman" w:cs="Times New Roman"/>
+        </w:rPr>
+        <w:t xml:space="preserve"> used in part 1</w:t>
+      </w:r>
+      <w:r>
+        <w:rPr>
+          <w:rFonts w:ascii="Times New Roman" w:hAnsi="Times New Roman" w:cs="Times New Roman"/>
+        </w:rPr>
+        <w:t>. As shown below</w:t>
+      </w:r>
+      <w:r>
+        <w:rPr>
+          <w:rFonts w:ascii="Times New Roman" w:hAnsi="Times New Roman" w:cs="Times New Roman"/>
+        </w:rPr>
+        <w:t>,</w:t>
+      </w:r>
+      <w:r>
+        <w:rPr>
+          <w:rFonts w:ascii="Times New Roman" w:hAnsi="Times New Roman" w:cs="Times New Roman"/>
+        </w:rPr>
+        <w:t xml:space="preserve"> the pure python takes the longest to run. When the pure python script is analyzed with the line profiler</w:t>
+      </w:r>
+      <w:r>
+        <w:rPr>
+          <w:rFonts w:ascii="Times New Roman" w:hAnsi="Times New Roman" w:cs="Times New Roman"/>
+        </w:rPr>
+        <w:t>,</w:t>
+      </w:r>
+      <w:r>
+        <w:rPr>
+          <w:rFonts w:ascii="Times New Roman" w:hAnsi="Times New Roman" w:cs="Times New Roman"/>
+        </w:rPr>
+        <w:t xml:space="preserve"> we find that there are two lines responsible for a majority of the run time. The first line is</w:t>
       </w:r>
       <w:r>
         <w:rPr>
@@ -135,7 +171,19 @@
         <w:rPr>
           <w:rFonts w:ascii="Times New Roman" w:hAnsi="Times New Roman" w:cs="Times New Roman"/>
         </w:rPr>
-        <w:t xml:space="preserve"> filling in the time step values of t. </w:t>
+        <w:t xml:space="preserve"> filling in the time step values of</w:t>
+      </w:r>
+      <w:r>
+        <w:rPr>
+          <w:rFonts w:ascii="Times New Roman" w:hAnsi="Times New Roman" w:cs="Times New Roman"/>
+        </w:rPr>
+        <w:t xml:space="preserve"> variable</w:t>
+      </w:r>
+      <w:r>
+        <w:rPr>
+          <w:rFonts w:ascii="Times New Roman" w:hAnsi="Times New Roman" w:cs="Times New Roman"/>
+        </w:rPr>
+        <w:t xml:space="preserve"> t. </w:t>
       </w:r>
       <w:r>
         <w:rPr>
@@ -147,13 +195,49 @@
         <w:rPr>
           <w:rFonts w:ascii="Times New Roman" w:hAnsi="Times New Roman" w:cs="Times New Roman"/>
         </w:rPr>
-        <w:t xml:space="preserve">he second line </w:t>
-      </w:r>
-      <w:r>
-        <w:rPr>
-          <w:rFonts w:ascii="Times New Roman" w:hAnsi="Times New Roman" w:cs="Times New Roman"/>
-        </w:rPr>
-        <w:t xml:space="preserve">which takes even more time than the first, is creating and filling in the values of y which is being used to approximate the solution at the given time step. Using just in time compilation on the </w:t>
+        <w:t>he second line</w:t>
+      </w:r>
+      <w:r>
+        <w:rPr>
+          <w:rFonts w:ascii="Times New Roman" w:hAnsi="Times New Roman" w:cs="Times New Roman"/>
+        </w:rPr>
+        <w:t>,</w:t>
+      </w:r>
+      <w:r>
+        <w:rPr>
+          <w:rFonts w:ascii="Times New Roman" w:hAnsi="Times New Roman" w:cs="Times New Roman"/>
+        </w:rPr>
+        <w:t xml:space="preserve"> </w:t>
+      </w:r>
+      <w:r>
+        <w:rPr>
+          <w:rFonts w:ascii="Times New Roman" w:hAnsi="Times New Roman" w:cs="Times New Roman"/>
+        </w:rPr>
+        <w:t>which takes even more time than the first, is creating and filling in the values of</w:t>
+      </w:r>
+      <w:r>
+        <w:rPr>
+          <w:rFonts w:ascii="Times New Roman" w:hAnsi="Times New Roman" w:cs="Times New Roman"/>
+        </w:rPr>
+        <w:t xml:space="preserve"> variable</w:t>
+      </w:r>
+      <w:r>
+        <w:rPr>
+          <w:rFonts w:ascii="Times New Roman" w:hAnsi="Times New Roman" w:cs="Times New Roman"/>
+        </w:rPr>
+        <w:t xml:space="preserve"> y</w:t>
+      </w:r>
+      <w:r>
+        <w:rPr>
+          <w:rFonts w:ascii="Times New Roman" w:hAnsi="Times New Roman" w:cs="Times New Roman"/>
+        </w:rPr>
+        <w:t>,</w:t>
+      </w:r>
+      <w:r>
+        <w:rPr>
+          <w:rFonts w:ascii="Times New Roman" w:hAnsi="Times New Roman" w:cs="Times New Roman"/>
+        </w:rPr>
+        <w:t xml:space="preserve"> which is being used to approximate the solution at the given time step. Using just in time compilation on the </w:t>
       </w:r>
       <w:proofErr w:type="spellStart"/>
       <w:r>
@@ -167,13 +251,63 @@
         <w:rPr>
           <w:rFonts w:ascii="Times New Roman" w:hAnsi="Times New Roman" w:cs="Times New Roman"/>
         </w:rPr>
-        <w:t xml:space="preserve"> function reduces the total execution time by approximately 24% when compared to the pure python code. </w:t>
-      </w:r>
-      <w:r>
-        <w:rPr>
-          <w:rFonts w:ascii="Times New Roman" w:hAnsi="Times New Roman" w:cs="Times New Roman"/>
-        </w:rPr>
-        <w:t xml:space="preserve">However, this only addressed one of the bottlenecks in our code which explains why we only saw a 24% improvement. When both bottlenecks are addressed in the Numba2 script, we see an improvement of approximately 93% percent. This demonstrates the performance advantages of bypassing python API. </w:t>
+        <w:t xml:space="preserve"> function reduces the total execution time by approximately </w:t>
+      </w:r>
+      <w:r>
+        <w:rPr>
+          <w:rFonts w:ascii="Times New Roman" w:hAnsi="Times New Roman" w:cs="Times New Roman"/>
+        </w:rPr>
+        <w:t>32</w:t>
+      </w:r>
+      <w:r>
+        <w:rPr>
+          <w:rFonts w:ascii="Times New Roman" w:hAnsi="Times New Roman" w:cs="Times New Roman"/>
+        </w:rPr>
+        <w:t xml:space="preserve">% when compared to the pure python code. </w:t>
+      </w:r>
+      <w:r>
+        <w:rPr>
+          <w:rFonts w:ascii="Times New Roman" w:hAnsi="Times New Roman" w:cs="Times New Roman"/>
+        </w:rPr>
+        <w:t>However, this only addressed one of the bottlenecks in our code</w:t>
+      </w:r>
+      <w:r>
+        <w:rPr>
+          <w:rFonts w:ascii="Times New Roman" w:hAnsi="Times New Roman" w:cs="Times New Roman"/>
+        </w:rPr>
+        <w:t>,</w:t>
+      </w:r>
+      <w:bookmarkStart w:id="0" w:name="_GoBack"/>
+      <w:bookmarkEnd w:id="0"/>
+      <w:r>
+        <w:rPr>
+          <w:rFonts w:ascii="Times New Roman" w:hAnsi="Times New Roman" w:cs="Times New Roman"/>
+        </w:rPr>
+        <w:t xml:space="preserve"> which explains why we only saw a </w:t>
+      </w:r>
+      <w:r>
+        <w:rPr>
+          <w:rFonts w:ascii="Times New Roman" w:hAnsi="Times New Roman" w:cs="Times New Roman"/>
+        </w:rPr>
+        <w:t>32</w:t>
+      </w:r>
+      <w:r>
+        <w:rPr>
+          <w:rFonts w:ascii="Times New Roman" w:hAnsi="Times New Roman" w:cs="Times New Roman"/>
+        </w:rPr>
+        <w:t>% improvement. When both bottlenecks are addressed in the Numba2 script, we see an improvement of approximately 9</w:t>
+      </w:r>
+      <w:r>
+        <w:rPr>
+          <w:rFonts w:ascii="Times New Roman" w:hAnsi="Times New Roman" w:cs="Times New Roman"/>
+        </w:rPr>
+        <w:t>7</w:t>
+      </w:r>
+      <w:r>
+        <w:rPr>
+          <w:rFonts w:ascii="Times New Roman" w:hAnsi="Times New Roman" w:cs="Times New Roman"/>
+        </w:rPr>
+        <w:t xml:space="preserve">% percent. This demonstrates the performance advantages of bypassing python API. </w:t>
       </w:r>
     </w:p>
     <w:p>
@@ -286,17 +420,19 @@
     </w:p>
     <w:tbl>
       <w:tblPr>
-        <w:tblW w:w="4747" w:type="dxa"/>
+        <w:tblW w:w="7699" w:type="dxa"/>
         <w:jc w:val="center"/>
         <w:tblLook w:val="04A0" w:firstRow="1" w:lastRow="0" w:firstColumn="1" w:lastColumn="0" w:noHBand="0" w:noVBand="1"/>
       </w:tblPr>
       <w:tblGrid>
         <w:gridCol w:w="2031"/>
         <w:gridCol w:w="2716"/>
+        <w:gridCol w:w="2716"/>
+        <w:gridCol w:w="236"/>
       </w:tblGrid>
       <w:tr>
         <w:trPr>
-          <w:trHeight w:val="392"/>
+          <w:trHeight w:val="530"/>
           <w:jc w:val="center"/>
         </w:trPr>
         <w:tc>
@@ -359,8 +495,65 @@
                 <w:rFonts w:ascii="Times New Roman" w:eastAsia="Times New Roman" w:hAnsi="Times New Roman" w:cs="Times New Roman"/>
                 <w:color w:val="000000"/>
               </w:rPr>
+              <w:t>Dummy</w:t>
+            </w:r>
+            <w:r>
+              <w:rPr>
+                <w:rFonts w:ascii="Times New Roman" w:eastAsia="Times New Roman" w:hAnsi="Times New Roman" w:cs="Times New Roman"/>
+                <w:color w:val="000000"/>
+              </w:rPr>
+              <w:t xml:space="preserve"> Execution Time (s)</w:t>
+            </w:r>
+          </w:p>
+        </w:tc>
+        <w:tc>
+          <w:tcPr>
+            <w:tcW w:w="2716" w:type="dxa"/>
+            <w:tcBorders>
+              <w:top w:val="single" w:sz="4" w:space="0" w:color="auto"/>
+              <w:left w:val="nil"/>
+              <w:bottom w:val="single" w:sz="4" w:space="0" w:color="auto"/>
+              <w:right w:val="nil"/>
+            </w:tcBorders>
+            <w:vAlign w:val="center"/>
+          </w:tcPr>
+          <w:p>
+            <w:pPr>
+              <w:spacing w:after="0" w:line="240" w:lineRule="auto"/>
+              <w:jc w:val="center"/>
+              <w:rPr>
+                <w:rFonts w:ascii="Times New Roman" w:eastAsia="Times New Roman" w:hAnsi="Times New Roman" w:cs="Times New Roman"/>
+                <w:color w:val="000000"/>
+              </w:rPr>
+            </w:pPr>
+            <w:r>
+              <w:rPr>
+                <w:rFonts w:ascii="Times New Roman" w:eastAsia="Times New Roman" w:hAnsi="Times New Roman" w:cs="Times New Roman"/>
+                <w:color w:val="000000"/>
+              </w:rPr>
               <w:t>Total Execution Time (s)</w:t>
             </w:r>
+          </w:p>
+        </w:tc>
+        <w:tc>
+          <w:tcPr>
+            <w:tcW w:w="236" w:type="dxa"/>
+            <w:tcBorders>
+              <w:top w:val="single" w:sz="4" w:space="0" w:color="auto"/>
+              <w:left w:val="nil"/>
+              <w:bottom w:val="single" w:sz="4" w:space="0" w:color="auto"/>
+              <w:right w:val="single" w:sz="4" w:space="0" w:color="auto"/>
+            </w:tcBorders>
+          </w:tcPr>
+          <w:p>
+            <w:pPr>
+              <w:spacing w:after="0" w:line="240" w:lineRule="auto"/>
+              <w:jc w:val="center"/>
+              <w:rPr>
+                <w:rFonts w:ascii="Times New Roman" w:eastAsia="Times New Roman" w:hAnsi="Times New Roman" w:cs="Times New Roman"/>
+                <w:color w:val="000000"/>
+              </w:rPr>
+            </w:pPr>
           </w:p>
         </w:tc>
       </w:tr>
@@ -413,7 +606,6 @@
             <w:shd w:val="clear" w:color="auto" w:fill="auto"/>
             <w:noWrap/>
             <w:vAlign w:val="center"/>
-            <w:hideMark/>
           </w:tcPr>
           <w:p>
             <w:pPr>
@@ -429,8 +621,58 @@
                 <w:rFonts w:ascii="Times New Roman" w:eastAsia="Times New Roman" w:hAnsi="Times New Roman" w:cs="Times New Roman"/>
                 <w:color w:val="000000"/>
               </w:rPr>
-              <w:t>12.4474175</w:t>
-            </w:r>
+              <w:t>N/A</w:t>
+            </w:r>
+          </w:p>
+        </w:tc>
+        <w:tc>
+          <w:tcPr>
+            <w:tcW w:w="2716" w:type="dxa"/>
+            <w:tcBorders>
+              <w:top w:val="nil"/>
+              <w:left w:val="nil"/>
+              <w:bottom w:val="single" w:sz="4" w:space="0" w:color="auto"/>
+              <w:right w:val="nil"/>
+            </w:tcBorders>
+            <w:vAlign w:val="center"/>
+          </w:tcPr>
+          <w:p>
+            <w:pPr>
+              <w:spacing w:after="0" w:line="240" w:lineRule="auto"/>
+              <w:jc w:val="center"/>
+              <w:rPr>
+                <w:rFonts w:ascii="Times New Roman" w:eastAsia="Times New Roman" w:hAnsi="Times New Roman" w:cs="Times New Roman"/>
+                <w:color w:val="000000"/>
+              </w:rPr>
+            </w:pPr>
+            <w:r>
+              <w:rPr>
+                <w:rFonts w:ascii="Times New Roman" w:eastAsia="Times New Roman" w:hAnsi="Times New Roman" w:cs="Times New Roman"/>
+                <w:color w:val="000000"/>
+              </w:rPr>
+              <w:t>12.166441917419434</w:t>
+            </w:r>
+          </w:p>
+        </w:tc>
+        <w:tc>
+          <w:tcPr>
+            <w:tcW w:w="236" w:type="dxa"/>
+            <w:tcBorders>
+              <w:top w:val="nil"/>
+              <w:left w:val="nil"/>
+              <w:bottom w:val="single" w:sz="4" w:space="0" w:color="auto"/>
+              <w:right w:val="single" w:sz="4" w:space="0" w:color="auto"/>
+            </w:tcBorders>
+          </w:tcPr>
+          <w:p>
+            <w:pPr>
+              <w:spacing w:after="0" w:line="240" w:lineRule="auto"/>
+              <w:jc w:val="center"/>
+              <w:rPr>
+                <w:rFonts w:ascii="Times New Roman" w:eastAsia="Times New Roman" w:hAnsi="Times New Roman" w:cs="Times New Roman"/>
+                <w:color w:val="000000"/>
+              </w:rPr>
+            </w:pPr>
           </w:p>
         </w:tc>
       </w:tr>
@@ -483,7 +725,6 @@
             <w:shd w:val="clear" w:color="auto" w:fill="auto"/>
             <w:noWrap/>
             <w:vAlign w:val="center"/>
-            <w:hideMark/>
           </w:tcPr>
           <w:p>
             <w:pPr>
@@ -499,8 +740,58 @@
                 <w:rFonts w:ascii="Times New Roman" w:eastAsia="Times New Roman" w:hAnsi="Times New Roman" w:cs="Times New Roman"/>
                 <w:color w:val="000000"/>
               </w:rPr>
-              <w:t>9.458270073</w:t>
-            </w:r>
+              <w:t>0.8864812850952148</w:t>
+            </w:r>
+          </w:p>
+        </w:tc>
+        <w:tc>
+          <w:tcPr>
+            <w:tcW w:w="2716" w:type="dxa"/>
+            <w:tcBorders>
+              <w:top w:val="nil"/>
+              <w:left w:val="nil"/>
+              <w:bottom w:val="single" w:sz="4" w:space="0" w:color="auto"/>
+              <w:right w:val="nil"/>
+            </w:tcBorders>
+            <w:vAlign w:val="center"/>
+          </w:tcPr>
+          <w:p>
+            <w:pPr>
+              <w:spacing w:after="0" w:line="240" w:lineRule="auto"/>
+              <w:jc w:val="center"/>
+              <w:rPr>
+                <w:rFonts w:ascii="Times New Roman" w:eastAsia="Times New Roman" w:hAnsi="Times New Roman" w:cs="Times New Roman"/>
+                <w:color w:val="000000"/>
+              </w:rPr>
+            </w:pPr>
+            <w:r>
+              <w:rPr>
+                <w:rFonts w:ascii="Times New Roman" w:eastAsia="Times New Roman" w:hAnsi="Times New Roman" w:cs="Times New Roman"/>
+                <w:color w:val="000000"/>
+              </w:rPr>
+              <w:t>8.329026222229004</w:t>
+            </w:r>
+          </w:p>
+        </w:tc>
+        <w:tc>
+          <w:tcPr>
+            <w:tcW w:w="236" w:type="dxa"/>
+            <w:tcBorders>
+              <w:top w:val="nil"/>
+              <w:left w:val="nil"/>
+              <w:bottom w:val="single" w:sz="4" w:space="0" w:color="auto"/>
+              <w:right w:val="single" w:sz="4" w:space="0" w:color="auto"/>
+            </w:tcBorders>
+          </w:tcPr>
+          <w:p>
+            <w:pPr>
+              <w:spacing w:after="0" w:line="240" w:lineRule="auto"/>
+              <w:jc w:val="center"/>
+              <w:rPr>
+                <w:rFonts w:ascii="Times New Roman" w:eastAsia="Times New Roman" w:hAnsi="Times New Roman" w:cs="Times New Roman"/>
+                <w:color w:val="000000"/>
+              </w:rPr>
+            </w:pPr>
           </w:p>
         </w:tc>
       </w:tr>
@@ -553,7 +844,6 @@
             <w:shd w:val="clear" w:color="auto" w:fill="auto"/>
             <w:noWrap/>
             <w:vAlign w:val="center"/>
-            <w:hideMark/>
           </w:tcPr>
           <w:p>
             <w:pPr>
@@ -569,8 +859,58 @@
                 <w:rFonts w:ascii="Times New Roman" w:eastAsia="Times New Roman" w:hAnsi="Times New Roman" w:cs="Times New Roman"/>
                 <w:color w:val="000000"/>
               </w:rPr>
-              <w:t>0.927899361</w:t>
-            </w:r>
+              <w:t>0.5645143985748291</w:t>
+            </w:r>
+          </w:p>
+        </w:tc>
+        <w:tc>
+          <w:tcPr>
+            <w:tcW w:w="2716" w:type="dxa"/>
+            <w:tcBorders>
+              <w:top w:val="nil"/>
+              <w:left w:val="nil"/>
+              <w:bottom w:val="single" w:sz="4" w:space="0" w:color="auto"/>
+              <w:right w:val="nil"/>
+            </w:tcBorders>
+            <w:vAlign w:val="center"/>
+          </w:tcPr>
+          <w:p>
+            <w:pPr>
+              <w:spacing w:after="0" w:line="240" w:lineRule="auto"/>
+              <w:jc w:val="center"/>
+              <w:rPr>
+                <w:rFonts w:ascii="Times New Roman" w:eastAsia="Times New Roman" w:hAnsi="Times New Roman" w:cs="Times New Roman"/>
+                <w:color w:val="000000"/>
+              </w:rPr>
+            </w:pPr>
+            <w:r>
+              <w:rPr>
+                <w:rFonts w:ascii="Times New Roman" w:eastAsia="Times New Roman" w:hAnsi="Times New Roman" w:cs="Times New Roman"/>
+                <w:color w:val="000000"/>
+              </w:rPr>
+              <w:t>0.35559582710266113</w:t>
+            </w:r>
+          </w:p>
+        </w:tc>
+        <w:tc>
+          <w:tcPr>
+            <w:tcW w:w="236" w:type="dxa"/>
+            <w:tcBorders>
+              <w:top w:val="nil"/>
+              <w:left w:val="nil"/>
+              <w:bottom w:val="single" w:sz="4" w:space="0" w:color="auto"/>
+              <w:right w:val="single" w:sz="4" w:space="0" w:color="auto"/>
+            </w:tcBorders>
+          </w:tcPr>
+          <w:p>
+            <w:pPr>
+              <w:spacing w:after="0" w:line="240" w:lineRule="auto"/>
+              <w:jc w:val="center"/>
+              <w:rPr>
+                <w:rFonts w:ascii="Times New Roman" w:eastAsia="Times New Roman" w:hAnsi="Times New Roman" w:cs="Times New Roman"/>
+                <w:color w:val="000000"/>
+              </w:rPr>
+            </w:pPr>
           </w:p>
         </w:tc>
       </w:tr>
@@ -583,13 +923,6 @@
           <w:sz w:val="14"/>
         </w:rPr>
       </w:pPr>
-      <w:r>
-        <w:rPr>
-          <w:rFonts w:ascii="Times New Roman" w:hAnsi="Times New Roman" w:cs="Times New Roman"/>
-          <w:sz w:val="14"/>
-        </w:rPr>
-        <w:t>* = total execution is sum of dummy compile run and real run</w:t>
-      </w:r>
     </w:p>
     <w:p>
       <w:pPr>
@@ -611,15 +944,6 @@
     </w:p>
     <w:p>
       <w:pPr>
-        <w:jc w:val="center"/>
-        <w:rPr>
-          <w:rFonts w:ascii="Times New Roman" w:hAnsi="Times New Roman" w:cs="Times New Roman"/>
-          <w:sz w:val="14"/>
-        </w:rPr>
-      </w:pPr>
-    </w:p>
-    <w:p>
-      <w:pPr>
         <w:rPr>
           <w:rFonts w:ascii="Times New Roman" w:hAnsi="Times New Roman" w:cs="Times New Roman"/>
         </w:rPr>
@@ -660,19 +984,7 @@
         <w:rPr>
           <w:rFonts w:ascii="Times New Roman" w:hAnsi="Times New Roman" w:cs="Times New Roman"/>
         </w:rPr>
-        <w:t xml:space="preserve">, indicating hardware constraints such as CPU core saturation or a lack of parallelizable work, or overheads associated with thread management. After a decent number of threads, the benefits of more threads seem to be </w:t>
-      </w:r>
-      <w:r>
-        <w:rPr>
-          <w:rFonts w:ascii="Times New Roman" w:hAnsi="Times New Roman" w:cs="Times New Roman"/>
-        </w:rPr>
-        <w:t>negligible,</w:t>
-      </w:r>
-      <w:r>
-        <w:rPr>
-          <w:rFonts w:ascii="Times New Roman" w:hAnsi="Times New Roman" w:cs="Times New Roman"/>
-        </w:rPr>
-        <w:t xml:space="preserve"> and the performance looks to be at its best. This demonstrates how parallelization must be balanced with the real-world constraints imposed by the task and hardware specifications.</w:t>
+        <w:t>, indicating hardware constraints such as CPU core saturation or a lack of parallelizable work, or overheads associated with thread management. After a decent number of threads, the benefits of more threads seem to be negligible, and the performance looks to be at its best. This demonstrates how parallelization must be balanced with the real-world constraints imposed by the task and hardware specifications.</w:t>
       </w:r>
     </w:p>
     <w:p>
@@ -2531,7 +2843,7 @@
 </file>
 
 <file path=word/styles.xml><?xml version="1.0" encoding="utf-8"?>
-<w:styles xmlns:mc="http://schemas.openxmlformats.org/markup-compatibility/2006" xmlns:r="http://schemas.openxmlformats.org/officeDocument/2006/relationships" xmlns:w="http://schemas.openxmlformats.org/wordprocessingml/2006/main" xmlns:w14="http://schemas.microsoft.com/office/word/2010/wordml" xmlns:w15="http://schemas.microsoft.com/office/word/2012/wordml" xmlns:w16cex="http://schemas.microsoft.com/office/word/2018/wordml/cex" xmlns:w16cid="http://schemas.microsoft.com/office/word/2016/wordml/cid" xmlns:w16="http://schemas.microsoft.com/office/word/2018/wordml" xmlns:w16du="http://schemas.microsoft.com/office/word/2023/wordml/word16du" xmlns:w16sdtdh="http://schemas.microsoft.com/office/word/2020/wordml/sdtdatahash" xmlns:w16se="http://schemas.microsoft.com/office/word/2015/wordml/symex" mc:Ignorable="w14 w15 w16se w16cid w16 w16cex w16sdtdh w16du">
+<w:styles xmlns:mc="http://schemas.openxmlformats.org/markup-compatibility/2006" xmlns:r="http://schemas.openxmlformats.org/officeDocument/2006/relationships" xmlns:w="http://schemas.openxmlformats.org/wordprocessingml/2006/main" xmlns:w14="http://schemas.microsoft.com/office/word/2010/wordml" xmlns:w15="http://schemas.microsoft.com/office/word/2012/wordml" xmlns:w16cid="http://schemas.microsoft.com/office/word/2016/wordml/cid" xmlns:w16se="http://schemas.microsoft.com/office/word/2015/wordml/symex" mc:Ignorable="w14 w15 w16se w16cid">
   <w:docDefaults>
     <w:rPrDefault>
       <w:rPr>
@@ -2547,7 +2859,7 @@
       </w:pPr>
     </w:pPrDefault>
   </w:docDefaults>
-  <w:latentStyles w:defLockedState="0" w:defUIPriority="99" w:defSemiHidden="0" w:defUnhideWhenUsed="0" w:defQFormat="0" w:count="376">
+  <w:latentStyles w:defLockedState="0" w:defUIPriority="99" w:defSemiHidden="0" w:defUnhideWhenUsed="0" w:defQFormat="0" w:count="375">
     <w:lsdException w:name="Normal" w:uiPriority="0" w:qFormat="1"/>
     <w:lsdException w:name="heading 1" w:uiPriority="9" w:qFormat="1"/>
     <w:lsdException w:name="heading 2" w:semiHidden="1" w:uiPriority="9" w:unhideWhenUsed="1" w:qFormat="1"/>
@@ -2923,7 +3235,6 @@
     <w:lsdException w:name="Smart Hyperlink" w:semiHidden="1" w:unhideWhenUsed="1"/>
     <w:lsdException w:name="Hashtag" w:semiHidden="1" w:unhideWhenUsed="1"/>
     <w:lsdException w:name="Unresolved Mention" w:semiHidden="1" w:unhideWhenUsed="1"/>
-    <w:lsdException w:name="Smart Link" w:semiHidden="1" w:unhideWhenUsed="1"/>
   </w:latentStyles>
   <w:style w:type="paragraph" w:default="1" w:styleId="Normal">
     <w:name w:val="Normal"/>
@@ -3301,7 +3612,7 @@
 </file>
 
 <file path=customXml/itemProps1.xml><?xml version="1.0" encoding="utf-8"?>
-<ds:datastoreItem xmlns:ds="http://schemas.openxmlformats.org/officeDocument/2006/customXml" ds:itemID="{22C8B107-7272-4869-8F63-7B3B18958DA9}">
+<ds:datastoreItem xmlns:ds="http://schemas.openxmlformats.org/officeDocument/2006/customXml" ds:itemID="{667C08B4-ADCC-4F17-91F6-FBDEFFB26E03}">
   <ds:schemaRefs>
     <ds:schemaRef ds:uri="http://schemas.openxmlformats.org/officeDocument/2006/bibliography"/>
   </ds:schemaRefs>

</xml_diff>

<commit_message>
updating word and excel file
</commit_message>
<xml_diff>
--- a/assignment8/Homework 8 Team #2.docx
+++ b/assignment8/Homework 8 Team #2.docx
@@ -1,6 +1,6 @@
 
 <file path=word/document.xml><?xml version="1.0" encoding="utf-8"?>
-<w:document xmlns:wpc="http://schemas.microsoft.com/office/word/2010/wordprocessingCanvas" xmlns:cx="http://schemas.microsoft.com/office/drawing/2014/chartex" xmlns:cx1="http://schemas.microsoft.com/office/drawing/2015/9/8/chartex" xmlns:cx2="http://schemas.microsoft.com/office/drawing/2015/10/21/chartex" xmlns:cx3="http://schemas.microsoft.com/office/drawing/2016/5/9/chartex" xmlns:cx4="http://schemas.microsoft.com/office/drawing/2016/5/10/chartex" xmlns:cx5="http://schemas.microsoft.com/office/drawing/2016/5/11/chartex" xmlns:cx6="http://schemas.microsoft.com/office/drawing/2016/5/12/chartex" xmlns:cx7="http://schemas.microsoft.com/office/drawing/2016/5/13/chartex" xmlns:cx8="http://schemas.microsoft.com/office/drawing/2016/5/14/chartex" xmlns:mc="http://schemas.openxmlformats.org/markup-compatibility/2006" xmlns:aink="http://schemas.microsoft.com/office/drawing/2016/ink" xmlns:am3d="http://schemas.microsoft.com/office/drawing/2017/model3d" xmlns:o="urn:schemas-microsoft-com:office:office" xmlns:oel="http://schemas.microsoft.com/office/2019/extlst" xmlns:r="http://schemas.openxmlformats.org/officeDocument/2006/relationships" xmlns:m="http://schemas.openxmlformats.org/officeDocument/2006/math" xmlns:v="urn:schemas-microsoft-com:vml" xmlns:wp14="http://schemas.microsoft.com/office/word/2010/wordprocessingDrawing" xmlns:wp="http://schemas.openxmlformats.org/drawingml/2006/wordprocessingDrawing" xmlns:w10="urn:schemas-microsoft-com:office:word" xmlns:w="http://schemas.openxmlformats.org/wordprocessingml/2006/main" xmlns:w14="http://schemas.microsoft.com/office/word/2010/wordml" xmlns:w15="http://schemas.microsoft.com/office/word/2012/wordml" xmlns:w16cex="http://schemas.microsoft.com/office/word/2018/wordml/cex" xmlns:w16cid="http://schemas.microsoft.com/office/word/2016/wordml/cid" xmlns:w16="http://schemas.microsoft.com/office/word/2018/wordml" xmlns:w16sdtdh="http://schemas.microsoft.com/office/word/2020/wordml/sdtdatahash" xmlns:w16se="http://schemas.microsoft.com/office/word/2015/wordml/symex" xmlns:wpg="http://schemas.microsoft.com/office/word/2010/wordprocessingGroup" xmlns:wpi="http://schemas.microsoft.com/office/word/2010/wordprocessingInk" xmlns:wne="http://schemas.microsoft.com/office/word/2006/wordml" xmlns:wps="http://schemas.microsoft.com/office/word/2010/wordprocessingShape" mc:Ignorable="w14 w15 w16se w16cid w16 w16cex w16sdtdh wp14">
+<w:document xmlns:wpc="http://schemas.microsoft.com/office/word/2010/wordprocessingCanvas" xmlns:cx="http://schemas.microsoft.com/office/drawing/2014/chartex" xmlns:cx1="http://schemas.microsoft.com/office/drawing/2015/9/8/chartex" xmlns:cx2="http://schemas.microsoft.com/office/drawing/2015/10/21/chartex" xmlns:cx3="http://schemas.microsoft.com/office/drawing/2016/5/9/chartex" xmlns:cx4="http://schemas.microsoft.com/office/drawing/2016/5/10/chartex" xmlns:cx5="http://schemas.microsoft.com/office/drawing/2016/5/11/chartex" xmlns:cx6="http://schemas.microsoft.com/office/drawing/2016/5/12/chartex" xmlns:cx7="http://schemas.microsoft.com/office/drawing/2016/5/13/chartex" xmlns:cx8="http://schemas.microsoft.com/office/drawing/2016/5/14/chartex" xmlns:mc="http://schemas.openxmlformats.org/markup-compatibility/2006" xmlns:aink="http://schemas.microsoft.com/office/drawing/2016/ink" xmlns:am3d="http://schemas.microsoft.com/office/drawing/2017/model3d" xmlns:o="urn:schemas-microsoft-com:office:office" xmlns:r="http://schemas.openxmlformats.org/officeDocument/2006/relationships" xmlns:m="http://schemas.openxmlformats.org/officeDocument/2006/math" xmlns:v="urn:schemas-microsoft-com:vml" xmlns:wp14="http://schemas.microsoft.com/office/word/2010/wordprocessingDrawing" xmlns:wp="http://schemas.openxmlformats.org/drawingml/2006/wordprocessingDrawing" xmlns:w10="urn:schemas-microsoft-com:office:word" xmlns:w="http://schemas.openxmlformats.org/wordprocessingml/2006/main" xmlns:w14="http://schemas.microsoft.com/office/word/2010/wordml" xmlns:w15="http://schemas.microsoft.com/office/word/2012/wordml" xmlns:w16cid="http://schemas.microsoft.com/office/word/2016/wordml/cid" xmlns:w16se="http://schemas.microsoft.com/office/word/2015/wordml/symex" xmlns:wpg="http://schemas.microsoft.com/office/word/2010/wordprocessingGroup" xmlns:wpi="http://schemas.microsoft.com/office/word/2010/wordprocessingInk" xmlns:wne="http://schemas.microsoft.com/office/word/2006/wordml" xmlns:wps="http://schemas.microsoft.com/office/word/2010/wordprocessingShape" mc:Ignorable="w14 w15 w16se w16cid wp14">
   <w:body>
     <w:p>
       <w:pPr>
@@ -130,27 +130,7 @@
           <w:bCs/>
           <w:lang w:val="es-CO"/>
         </w:rPr>
-        <w:t xml:space="preserve">Roberto </w:t>
-      </w:r>
-      <w:proofErr w:type="spellStart"/>
-      <w:r>
-        <w:rPr>
-          <w:rStyle w:val="normaltextrun"/>
-          <w:b/>
-          <w:bCs/>
-          <w:lang w:val="es-CO"/>
-        </w:rPr>
-        <w:t>Enriquez</w:t>
-      </w:r>
-      <w:proofErr w:type="spellEnd"/>
-      <w:r>
-        <w:rPr>
-          <w:rStyle w:val="normaltextrun"/>
-          <w:b/>
-          <w:bCs/>
-          <w:lang w:val="es-CO"/>
-        </w:rPr>
-        <w:t xml:space="preserve"> Vargas</w:t>
+        <w:t>Roberto Enriquez Vargas</w:t>
       </w:r>
       <w:r>
         <w:rPr>
@@ -379,21 +359,8 @@
         </w:rPr>
         <w:t xml:space="preserve">% percent. This demonstrates the performance advantages of bypassing python API. </w:t>
       </w:r>
-    </w:p>
-    <w:p>
-      <w:pPr>
-        <w:rPr>
-          <w:rFonts w:ascii="Times New Roman" w:hAnsi="Times New Roman" w:cs="Times New Roman"/>
-        </w:rPr>
-      </w:pPr>
-    </w:p>
-    <w:p>
-      <w:pPr>
-        <w:rPr>
-          <w:rFonts w:ascii="Times New Roman" w:hAnsi="Times New Roman" w:cs="Times New Roman"/>
-          <w:b/>
-        </w:rPr>
-      </w:pPr>
+      <w:bookmarkStart w:id="0" w:name="_GoBack"/>
+      <w:bookmarkEnd w:id="0"/>
     </w:p>
     <w:p>
       <w:pPr>
@@ -1092,14 +1059,7 @@
         <w:rPr>
           <w:rFonts w:ascii="Times New Roman" w:hAnsi="Times New Roman" w:cs="Times New Roman"/>
         </w:rPr>
-        <w:t xml:space="preserve"> parallelization. This suggests that while parallelization has benefits, there are practical limits to its efficacy. With 20 threads, the efficiency drops to 0.32092, suggesting that each thread is less effective than when fewer threads are used. This could be due to several factors, such </w:t>
-      </w:r>
-      <w:r>
-        <w:rPr>
-          <w:rFonts w:ascii="Times New Roman" w:hAnsi="Times New Roman" w:cs="Times New Roman"/>
-        </w:rPr>
-        <w:lastRenderedPageBreak/>
-        <w:t xml:space="preserve">as hardware limitations, where the CPU may not effectively handle many threads simultaneously, or the </w:t>
+        <w:t xml:space="preserve"> parallelization. This suggests that while parallelization has benefits, there are practical limits to its efficacy. With 20 threads, the efficiency drops to 0.32092, suggesting that each thread is less effective than when fewer threads are used. This could be due to several factors, such as hardware limitations, where the CPU may not effectively handle many threads simultaneously, or the </w:t>
       </w:r>
       <w:r>
         <w:rPr>
@@ -1137,6 +1097,7 @@
           <w:sz w:val="22"/>
           <w:szCs w:val="22"/>
         </w:rPr>
+        <w:lastRenderedPageBreak/>
         <w:t xml:space="preserve">Table </w:t>
       </w:r>
       <w:r>
@@ -2997,6 +2958,751 @@
         <w:t>. Threads vs Speed up/Efficiency</w:t>
       </w:r>
     </w:p>
+    <w:p/>
+    <w:p>
+      <w:pPr>
+        <w:rPr>
+          <w:rFonts w:ascii="Times New Roman" w:hAnsi="Times New Roman" w:cs="Times New Roman"/>
+          <w:b/>
+        </w:rPr>
+      </w:pPr>
+      <w:r>
+        <w:rPr>
+          <w:rFonts w:ascii="Times New Roman" w:hAnsi="Times New Roman" w:cs="Times New Roman"/>
+          <w:b/>
+        </w:rPr>
+        <w:t>Question 3:</w:t>
+      </w:r>
+    </w:p>
+    <w:p>
+      <w:pPr>
+        <w:rPr>
+          <w:rFonts w:ascii="Times New Roman" w:hAnsi="Times New Roman" w:cs="Times New Roman"/>
+        </w:rPr>
+      </w:pPr>
+      <w:r>
+        <w:rPr>
+          <w:rFonts w:ascii="Times New Roman" w:hAnsi="Times New Roman" w:cs="Times New Roman"/>
+        </w:rPr>
+        <w:t>Table 3 shows the total execution time</w:t>
+      </w:r>
+      <w:r>
+        <w:rPr>
+          <w:rFonts w:ascii="Times New Roman" w:hAnsi="Times New Roman" w:cs="Times New Roman"/>
+        </w:rPr>
+        <w:t>s</w:t>
+      </w:r>
+      <w:r>
+        <w:rPr>
+          <w:rFonts w:ascii="Times New Roman" w:hAnsi="Times New Roman" w:cs="Times New Roman"/>
+        </w:rPr>
+        <w:t xml:space="preserve"> to multiply </w:t>
+      </w:r>
+      <w:r>
+        <w:rPr>
+          <w:rFonts w:ascii="Times New Roman" w:hAnsi="Times New Roman" w:cs="Times New Roman"/>
+        </w:rPr>
+        <w:t>two</w:t>
+      </w:r>
+      <w:r>
+        <w:rPr>
+          <w:rFonts w:ascii="Times New Roman" w:hAnsi="Times New Roman" w:cs="Times New Roman"/>
+        </w:rPr>
+        <w:t xml:space="preserve"> matrices using </w:t>
+      </w:r>
+      <w:r>
+        <w:rPr>
+          <w:rFonts w:ascii="Times New Roman" w:hAnsi="Times New Roman" w:cs="Times New Roman"/>
+        </w:rPr>
+        <w:t xml:space="preserve">both </w:t>
+      </w:r>
+      <w:r>
+        <w:rPr>
+          <w:rFonts w:ascii="Times New Roman" w:hAnsi="Times New Roman" w:cs="Times New Roman"/>
+        </w:rPr>
+        <w:t>Cython and Numpy. For small matrices</w:t>
+      </w:r>
+      <w:r>
+        <w:rPr>
+          <w:rFonts w:ascii="Times New Roman" w:hAnsi="Times New Roman" w:cs="Times New Roman"/>
+        </w:rPr>
+        <w:t>,</w:t>
+      </w:r>
+      <w:r>
+        <w:rPr>
+          <w:rFonts w:ascii="Times New Roman" w:hAnsi="Times New Roman" w:cs="Times New Roman"/>
+        </w:rPr>
+        <w:t xml:space="preserve"> it is clear </w:t>
+      </w:r>
+      <w:r>
+        <w:rPr>
+          <w:rFonts w:ascii="Times New Roman" w:hAnsi="Times New Roman" w:cs="Times New Roman"/>
+        </w:rPr>
+        <w:t>C</w:t>
+      </w:r>
+      <w:r>
+        <w:rPr>
+          <w:rFonts w:ascii="Times New Roman" w:hAnsi="Times New Roman" w:cs="Times New Roman"/>
+        </w:rPr>
+        <w:t>ython outperforms Num</w:t>
+      </w:r>
+      <w:r>
+        <w:rPr>
+          <w:rFonts w:ascii="Times New Roman" w:hAnsi="Times New Roman" w:cs="Times New Roman"/>
+        </w:rPr>
+        <w:t>py</w:t>
+      </w:r>
+      <w:r>
+        <w:rPr>
+          <w:rFonts w:ascii="Times New Roman" w:hAnsi="Times New Roman" w:cs="Times New Roman"/>
+        </w:rPr>
+        <w:t xml:space="preserve">. However, once we reach a 10x10 matrix they seem to take </w:t>
+      </w:r>
+      <w:r>
+        <w:rPr>
+          <w:rFonts w:ascii="Times New Roman" w:hAnsi="Times New Roman" w:cs="Times New Roman"/>
+        </w:rPr>
+        <w:t xml:space="preserve">approximately </w:t>
+      </w:r>
+      <w:r>
+        <w:rPr>
+          <w:rFonts w:ascii="Times New Roman" w:hAnsi="Times New Roman" w:cs="Times New Roman"/>
+        </w:rPr>
+        <w:t>the same amount of time to execute. Surprisingly, for a 100x100 matrix, Num</w:t>
+      </w:r>
+      <w:r>
+        <w:rPr>
+          <w:rFonts w:ascii="Times New Roman" w:hAnsi="Times New Roman" w:cs="Times New Roman"/>
+        </w:rPr>
+        <w:t>py</w:t>
+      </w:r>
+      <w:r>
+        <w:rPr>
+          <w:rFonts w:ascii="Times New Roman" w:hAnsi="Times New Roman" w:cs="Times New Roman"/>
+        </w:rPr>
+        <w:t xml:space="preserve"> takes 10X as long as Cython. One would have expected Cython to take longer than </w:t>
+      </w:r>
+      <w:r>
+        <w:rPr>
+          <w:rFonts w:ascii="Times New Roman" w:hAnsi="Times New Roman" w:cs="Times New Roman"/>
+        </w:rPr>
+        <w:t>Numpy</w:t>
+      </w:r>
+      <w:r>
+        <w:rPr>
+          <w:rFonts w:ascii="Times New Roman" w:hAnsi="Times New Roman" w:cs="Times New Roman"/>
+        </w:rPr>
+        <w:t xml:space="preserve"> to execute this size matri</w:t>
+      </w:r>
+      <w:r>
+        <w:rPr>
+          <w:rFonts w:ascii="Times New Roman" w:hAnsi="Times New Roman" w:cs="Times New Roman"/>
+        </w:rPr>
+        <w:t>x</w:t>
+      </w:r>
+      <w:r>
+        <w:rPr>
+          <w:rFonts w:ascii="Times New Roman" w:hAnsi="Times New Roman" w:cs="Times New Roman"/>
+        </w:rPr>
+        <w:t xml:space="preserve"> given the results from the 10x10 </w:t>
+      </w:r>
+      <w:r>
+        <w:rPr>
+          <w:rFonts w:ascii="Times New Roman" w:hAnsi="Times New Roman" w:cs="Times New Roman"/>
+        </w:rPr>
+        <w:t>matrix</w:t>
+      </w:r>
+      <w:r>
+        <w:rPr>
+          <w:rFonts w:ascii="Times New Roman" w:hAnsi="Times New Roman" w:cs="Times New Roman"/>
+        </w:rPr>
+        <w:t>. However, for a 1000x1000 matrix, Cython takes approximately 10 times and long as Num</w:t>
+      </w:r>
+      <w:r>
+        <w:rPr>
+          <w:rFonts w:ascii="Times New Roman" w:hAnsi="Times New Roman" w:cs="Times New Roman"/>
+        </w:rPr>
+        <w:t>py</w:t>
+      </w:r>
+      <w:r>
+        <w:rPr>
+          <w:rFonts w:ascii="Times New Roman" w:hAnsi="Times New Roman" w:cs="Times New Roman"/>
+        </w:rPr>
+        <w:t xml:space="preserve"> to execute. </w:t>
+      </w:r>
+      <w:r>
+        <w:rPr>
+          <w:rFonts w:ascii="Times New Roman" w:hAnsi="Times New Roman" w:cs="Times New Roman"/>
+        </w:rPr>
+        <w:t xml:space="preserve">The results from table 3 demonstrate that Cython </w:t>
+      </w:r>
+      <w:r>
+        <w:rPr>
+          <w:rFonts w:ascii="Times New Roman" w:hAnsi="Times New Roman" w:cs="Times New Roman"/>
+        </w:rPr>
+        <w:lastRenderedPageBreak/>
+        <w:t xml:space="preserve">is superior for smaller matrices up until a certain point, at which then, Numpy becomes the superior option for solving the matrix </w:t>
+      </w:r>
+      <w:proofErr w:type="spellStart"/>
+      <w:r>
+        <w:rPr>
+          <w:rFonts w:ascii="Times New Roman" w:hAnsi="Times New Roman" w:cs="Times New Roman"/>
+        </w:rPr>
+        <w:t>matrix</w:t>
+      </w:r>
+      <w:proofErr w:type="spellEnd"/>
+      <w:r>
+        <w:rPr>
+          <w:rFonts w:ascii="Times New Roman" w:hAnsi="Times New Roman" w:cs="Times New Roman"/>
+        </w:rPr>
+        <w:t xml:space="preserve"> multiplication problem. </w:t>
+      </w:r>
+    </w:p>
+    <w:p>
+      <w:pPr>
+        <w:jc w:val="center"/>
+        <w:rPr>
+          <w:rFonts w:ascii="Times New Roman" w:hAnsi="Times New Roman" w:cs="Times New Roman"/>
+          <w:b/>
+        </w:rPr>
+      </w:pPr>
+      <w:r>
+        <w:rPr>
+          <w:rFonts w:ascii="Times New Roman" w:hAnsi="Times New Roman" w:cs="Times New Roman"/>
+          <w:b/>
+        </w:rPr>
+        <w:t>Table 3. Part 3 Results</w:t>
+      </w:r>
+    </w:p>
+    <w:tbl>
+      <w:tblPr>
+        <w:tblW w:w="6860" w:type="dxa"/>
+        <w:jc w:val="center"/>
+        <w:tblLook w:val="04A0" w:firstRow="1" w:lastRow="0" w:firstColumn="1" w:lastColumn="0" w:noHBand="0" w:noVBand="1"/>
+      </w:tblPr>
+      <w:tblGrid>
+        <w:gridCol w:w="1780"/>
+        <w:gridCol w:w="2600"/>
+        <w:gridCol w:w="2480"/>
+      </w:tblGrid>
+      <w:tr>
+        <w:trPr>
+          <w:trHeight w:val="300"/>
+          <w:jc w:val="center"/>
+        </w:trPr>
+        <w:tc>
+          <w:tcPr>
+            <w:tcW w:w="1780" w:type="dxa"/>
+            <w:tcBorders>
+              <w:top w:val="single" w:sz="4" w:space="0" w:color="auto"/>
+              <w:left w:val="single" w:sz="4" w:space="0" w:color="auto"/>
+              <w:bottom w:val="single" w:sz="4" w:space="0" w:color="auto"/>
+              <w:right w:val="single" w:sz="4" w:space="0" w:color="auto"/>
+            </w:tcBorders>
+            <w:shd w:val="clear" w:color="auto" w:fill="auto"/>
+            <w:noWrap/>
+            <w:vAlign w:val="bottom"/>
+            <w:hideMark/>
+          </w:tcPr>
+          <w:p>
+            <w:pPr>
+              <w:spacing w:after="0" w:line="240" w:lineRule="auto"/>
+              <w:jc w:val="center"/>
+              <w:rPr>
+                <w:rFonts w:ascii="Times New Roman" w:eastAsia="Times New Roman" w:hAnsi="Times New Roman" w:cs="Times New Roman"/>
+                <w:color w:val="000000"/>
+              </w:rPr>
+            </w:pPr>
+            <w:r>
+              <w:rPr>
+                <w:rFonts w:ascii="Times New Roman" w:eastAsia="Times New Roman" w:hAnsi="Times New Roman" w:cs="Times New Roman"/>
+                <w:color w:val="000000"/>
+              </w:rPr>
+              <w:t>Matrix size</w:t>
+            </w:r>
+          </w:p>
+        </w:tc>
+        <w:tc>
+          <w:tcPr>
+            <w:tcW w:w="2600" w:type="dxa"/>
+            <w:tcBorders>
+              <w:top w:val="single" w:sz="4" w:space="0" w:color="auto"/>
+              <w:left w:val="nil"/>
+              <w:bottom w:val="single" w:sz="4" w:space="0" w:color="auto"/>
+              <w:right w:val="single" w:sz="4" w:space="0" w:color="auto"/>
+            </w:tcBorders>
+            <w:shd w:val="clear" w:color="auto" w:fill="auto"/>
+            <w:noWrap/>
+            <w:vAlign w:val="bottom"/>
+            <w:hideMark/>
+          </w:tcPr>
+          <w:p>
+            <w:pPr>
+              <w:spacing w:after="0" w:line="240" w:lineRule="auto"/>
+              <w:jc w:val="center"/>
+              <w:rPr>
+                <w:rFonts w:ascii="Times New Roman" w:eastAsia="Times New Roman" w:hAnsi="Times New Roman" w:cs="Times New Roman"/>
+                <w:color w:val="000000"/>
+              </w:rPr>
+            </w:pPr>
+            <w:r>
+              <w:rPr>
+                <w:rFonts w:ascii="Times New Roman" w:eastAsia="Times New Roman" w:hAnsi="Times New Roman" w:cs="Times New Roman"/>
+                <w:color w:val="000000"/>
+              </w:rPr>
+              <w:t>Cython Execution Time (s)</w:t>
+            </w:r>
+          </w:p>
+        </w:tc>
+        <w:tc>
+          <w:tcPr>
+            <w:tcW w:w="2480" w:type="dxa"/>
+            <w:tcBorders>
+              <w:top w:val="single" w:sz="4" w:space="0" w:color="auto"/>
+              <w:left w:val="nil"/>
+              <w:bottom w:val="single" w:sz="4" w:space="0" w:color="auto"/>
+              <w:right w:val="single" w:sz="4" w:space="0" w:color="auto"/>
+            </w:tcBorders>
+            <w:shd w:val="clear" w:color="auto" w:fill="auto"/>
+            <w:noWrap/>
+            <w:vAlign w:val="bottom"/>
+            <w:hideMark/>
+          </w:tcPr>
+          <w:p>
+            <w:pPr>
+              <w:spacing w:after="0" w:line="240" w:lineRule="auto"/>
+              <w:jc w:val="center"/>
+              <w:rPr>
+                <w:rFonts w:ascii="Times New Roman" w:eastAsia="Times New Roman" w:hAnsi="Times New Roman" w:cs="Times New Roman"/>
+                <w:color w:val="000000"/>
+              </w:rPr>
+            </w:pPr>
+            <w:r>
+              <w:rPr>
+                <w:rFonts w:ascii="Times New Roman" w:eastAsia="Times New Roman" w:hAnsi="Times New Roman" w:cs="Times New Roman"/>
+                <w:color w:val="000000"/>
+              </w:rPr>
+              <w:t>Numpy Execution Time(s)</w:t>
+            </w:r>
+          </w:p>
+        </w:tc>
+      </w:tr>
+      <w:tr>
+        <w:trPr>
+          <w:trHeight w:val="300"/>
+          <w:jc w:val="center"/>
+        </w:trPr>
+        <w:tc>
+          <w:tcPr>
+            <w:tcW w:w="1780" w:type="dxa"/>
+            <w:tcBorders>
+              <w:top w:val="nil"/>
+              <w:left w:val="single" w:sz="4" w:space="0" w:color="auto"/>
+              <w:bottom w:val="single" w:sz="4" w:space="0" w:color="auto"/>
+              <w:right w:val="single" w:sz="4" w:space="0" w:color="auto"/>
+            </w:tcBorders>
+            <w:shd w:val="clear" w:color="auto" w:fill="auto"/>
+            <w:noWrap/>
+            <w:vAlign w:val="bottom"/>
+            <w:hideMark/>
+          </w:tcPr>
+          <w:p>
+            <w:pPr>
+              <w:spacing w:after="0" w:line="240" w:lineRule="auto"/>
+              <w:jc w:val="center"/>
+              <w:rPr>
+                <w:rFonts w:ascii="Times New Roman" w:eastAsia="Times New Roman" w:hAnsi="Times New Roman" w:cs="Times New Roman"/>
+                <w:color w:val="000000"/>
+              </w:rPr>
+            </w:pPr>
+            <w:r>
+              <w:rPr>
+                <w:rFonts w:ascii="Times New Roman" w:eastAsia="Times New Roman" w:hAnsi="Times New Roman" w:cs="Times New Roman"/>
+                <w:color w:val="000000"/>
+              </w:rPr>
+              <w:t>3x3</w:t>
+            </w:r>
+          </w:p>
+        </w:tc>
+        <w:tc>
+          <w:tcPr>
+            <w:tcW w:w="2600" w:type="dxa"/>
+            <w:tcBorders>
+              <w:top w:val="nil"/>
+              <w:left w:val="nil"/>
+              <w:bottom w:val="single" w:sz="4" w:space="0" w:color="auto"/>
+              <w:right w:val="single" w:sz="4" w:space="0" w:color="auto"/>
+            </w:tcBorders>
+            <w:shd w:val="clear" w:color="auto" w:fill="auto"/>
+            <w:noWrap/>
+            <w:vAlign w:val="bottom"/>
+            <w:hideMark/>
+          </w:tcPr>
+          <w:p>
+            <w:pPr>
+              <w:spacing w:after="0" w:line="240" w:lineRule="auto"/>
+              <w:jc w:val="center"/>
+              <w:rPr>
+                <w:rFonts w:ascii="Times New Roman" w:eastAsia="Times New Roman" w:hAnsi="Times New Roman" w:cs="Times New Roman"/>
+                <w:color w:val="000000"/>
+              </w:rPr>
+            </w:pPr>
+            <w:r>
+              <w:rPr>
+                <w:rFonts w:ascii="Times New Roman" w:eastAsia="Times New Roman" w:hAnsi="Times New Roman" w:cs="Times New Roman"/>
+                <w:color w:val="000000"/>
+              </w:rPr>
+              <w:t>3.43E-05</w:t>
+            </w:r>
+          </w:p>
+        </w:tc>
+        <w:tc>
+          <w:tcPr>
+            <w:tcW w:w="2480" w:type="dxa"/>
+            <w:tcBorders>
+              <w:top w:val="nil"/>
+              <w:left w:val="nil"/>
+              <w:bottom w:val="single" w:sz="4" w:space="0" w:color="auto"/>
+              <w:right w:val="single" w:sz="4" w:space="0" w:color="auto"/>
+            </w:tcBorders>
+            <w:shd w:val="clear" w:color="auto" w:fill="auto"/>
+            <w:noWrap/>
+            <w:vAlign w:val="bottom"/>
+            <w:hideMark/>
+          </w:tcPr>
+          <w:p>
+            <w:pPr>
+              <w:spacing w:after="0" w:line="240" w:lineRule="auto"/>
+              <w:jc w:val="center"/>
+              <w:rPr>
+                <w:rFonts w:ascii="Times New Roman" w:eastAsia="Times New Roman" w:hAnsi="Times New Roman" w:cs="Times New Roman"/>
+                <w:color w:val="000000"/>
+              </w:rPr>
+            </w:pPr>
+            <w:r>
+              <w:rPr>
+                <w:rFonts w:ascii="Times New Roman" w:eastAsia="Times New Roman" w:hAnsi="Times New Roman" w:cs="Times New Roman"/>
+                <w:color w:val="000000"/>
+              </w:rPr>
+              <w:t>0.021492958</w:t>
+            </w:r>
+          </w:p>
+        </w:tc>
+      </w:tr>
+      <w:tr>
+        <w:trPr>
+          <w:trHeight w:val="300"/>
+          <w:jc w:val="center"/>
+        </w:trPr>
+        <w:tc>
+          <w:tcPr>
+            <w:tcW w:w="1780" w:type="dxa"/>
+            <w:tcBorders>
+              <w:top w:val="nil"/>
+              <w:left w:val="single" w:sz="4" w:space="0" w:color="auto"/>
+              <w:bottom w:val="single" w:sz="4" w:space="0" w:color="auto"/>
+              <w:right w:val="single" w:sz="4" w:space="0" w:color="auto"/>
+            </w:tcBorders>
+            <w:shd w:val="clear" w:color="auto" w:fill="auto"/>
+            <w:noWrap/>
+            <w:vAlign w:val="bottom"/>
+            <w:hideMark/>
+          </w:tcPr>
+          <w:p>
+            <w:pPr>
+              <w:spacing w:after="0" w:line="240" w:lineRule="auto"/>
+              <w:jc w:val="center"/>
+              <w:rPr>
+                <w:rFonts w:ascii="Times New Roman" w:eastAsia="Times New Roman" w:hAnsi="Times New Roman" w:cs="Times New Roman"/>
+                <w:color w:val="000000"/>
+              </w:rPr>
+            </w:pPr>
+            <w:r>
+              <w:rPr>
+                <w:rFonts w:ascii="Times New Roman" w:eastAsia="Times New Roman" w:hAnsi="Times New Roman" w:cs="Times New Roman"/>
+                <w:color w:val="000000"/>
+              </w:rPr>
+              <w:t>10x10</w:t>
+            </w:r>
+          </w:p>
+        </w:tc>
+        <w:tc>
+          <w:tcPr>
+            <w:tcW w:w="2600" w:type="dxa"/>
+            <w:tcBorders>
+              <w:top w:val="nil"/>
+              <w:left w:val="nil"/>
+              <w:bottom w:val="single" w:sz="4" w:space="0" w:color="auto"/>
+              <w:right w:val="single" w:sz="4" w:space="0" w:color="auto"/>
+            </w:tcBorders>
+            <w:shd w:val="clear" w:color="auto" w:fill="auto"/>
+            <w:noWrap/>
+            <w:vAlign w:val="bottom"/>
+            <w:hideMark/>
+          </w:tcPr>
+          <w:p>
+            <w:pPr>
+              <w:spacing w:after="0" w:line="240" w:lineRule="auto"/>
+              <w:jc w:val="center"/>
+              <w:rPr>
+                <w:rFonts w:ascii="Times New Roman" w:eastAsia="Times New Roman" w:hAnsi="Times New Roman" w:cs="Times New Roman"/>
+                <w:color w:val="000000"/>
+              </w:rPr>
+            </w:pPr>
+            <w:r>
+              <w:rPr>
+                <w:rFonts w:ascii="Times New Roman" w:eastAsia="Times New Roman" w:hAnsi="Times New Roman" w:cs="Times New Roman"/>
+                <w:color w:val="000000"/>
+              </w:rPr>
+              <w:t>3.77E-05</w:t>
+            </w:r>
+          </w:p>
+        </w:tc>
+        <w:tc>
+          <w:tcPr>
+            <w:tcW w:w="2480" w:type="dxa"/>
+            <w:tcBorders>
+              <w:top w:val="nil"/>
+              <w:left w:val="nil"/>
+              <w:bottom w:val="single" w:sz="4" w:space="0" w:color="auto"/>
+              <w:right w:val="single" w:sz="4" w:space="0" w:color="auto"/>
+            </w:tcBorders>
+            <w:shd w:val="clear" w:color="auto" w:fill="auto"/>
+            <w:noWrap/>
+            <w:vAlign w:val="bottom"/>
+            <w:hideMark/>
+          </w:tcPr>
+          <w:p>
+            <w:pPr>
+              <w:spacing w:after="0" w:line="240" w:lineRule="auto"/>
+              <w:jc w:val="center"/>
+              <w:rPr>
+                <w:rFonts w:ascii="Times New Roman" w:eastAsia="Times New Roman" w:hAnsi="Times New Roman" w:cs="Times New Roman"/>
+                <w:color w:val="000000"/>
+              </w:rPr>
+            </w:pPr>
+            <w:r>
+              <w:rPr>
+                <w:rFonts w:ascii="Times New Roman" w:eastAsia="Times New Roman" w:hAnsi="Times New Roman" w:cs="Times New Roman"/>
+                <w:color w:val="000000"/>
+              </w:rPr>
+              <w:t>3.86E-05</w:t>
+            </w:r>
+          </w:p>
+        </w:tc>
+      </w:tr>
+      <w:tr>
+        <w:trPr>
+          <w:trHeight w:val="300"/>
+          <w:jc w:val="center"/>
+        </w:trPr>
+        <w:tc>
+          <w:tcPr>
+            <w:tcW w:w="1780" w:type="dxa"/>
+            <w:tcBorders>
+              <w:top w:val="nil"/>
+              <w:left w:val="single" w:sz="4" w:space="0" w:color="auto"/>
+              <w:bottom w:val="single" w:sz="4" w:space="0" w:color="auto"/>
+              <w:right w:val="single" w:sz="4" w:space="0" w:color="auto"/>
+            </w:tcBorders>
+            <w:shd w:val="clear" w:color="auto" w:fill="auto"/>
+            <w:noWrap/>
+            <w:vAlign w:val="bottom"/>
+            <w:hideMark/>
+          </w:tcPr>
+          <w:p>
+            <w:pPr>
+              <w:spacing w:after="0" w:line="240" w:lineRule="auto"/>
+              <w:jc w:val="center"/>
+              <w:rPr>
+                <w:rFonts w:ascii="Times New Roman" w:eastAsia="Times New Roman" w:hAnsi="Times New Roman" w:cs="Times New Roman"/>
+                <w:color w:val="000000"/>
+              </w:rPr>
+            </w:pPr>
+            <w:r>
+              <w:rPr>
+                <w:rFonts w:ascii="Times New Roman" w:eastAsia="Times New Roman" w:hAnsi="Times New Roman" w:cs="Times New Roman"/>
+                <w:color w:val="000000"/>
+              </w:rPr>
+              <w:t>100x100</w:t>
+            </w:r>
+          </w:p>
+        </w:tc>
+        <w:tc>
+          <w:tcPr>
+            <w:tcW w:w="2600" w:type="dxa"/>
+            <w:tcBorders>
+              <w:top w:val="nil"/>
+              <w:left w:val="nil"/>
+              <w:bottom w:val="single" w:sz="4" w:space="0" w:color="auto"/>
+              <w:right w:val="single" w:sz="4" w:space="0" w:color="auto"/>
+            </w:tcBorders>
+            <w:shd w:val="clear" w:color="auto" w:fill="auto"/>
+            <w:noWrap/>
+            <w:vAlign w:val="bottom"/>
+            <w:hideMark/>
+          </w:tcPr>
+          <w:p>
+            <w:pPr>
+              <w:spacing w:after="0" w:line="240" w:lineRule="auto"/>
+              <w:jc w:val="center"/>
+              <w:rPr>
+                <w:rFonts w:ascii="Times New Roman" w:eastAsia="Times New Roman" w:hAnsi="Times New Roman" w:cs="Times New Roman"/>
+                <w:color w:val="000000"/>
+              </w:rPr>
+            </w:pPr>
+            <w:r>
+              <w:rPr>
+                <w:rFonts w:ascii="Times New Roman" w:eastAsia="Times New Roman" w:hAnsi="Times New Roman" w:cs="Times New Roman"/>
+                <w:color w:val="000000"/>
+              </w:rPr>
+              <w:t>0.003282547</w:t>
+            </w:r>
+          </w:p>
+        </w:tc>
+        <w:tc>
+          <w:tcPr>
+            <w:tcW w:w="2480" w:type="dxa"/>
+            <w:tcBorders>
+              <w:top w:val="nil"/>
+              <w:left w:val="nil"/>
+              <w:bottom w:val="single" w:sz="4" w:space="0" w:color="auto"/>
+              <w:right w:val="single" w:sz="4" w:space="0" w:color="auto"/>
+            </w:tcBorders>
+            <w:shd w:val="clear" w:color="auto" w:fill="auto"/>
+            <w:noWrap/>
+            <w:vAlign w:val="bottom"/>
+            <w:hideMark/>
+          </w:tcPr>
+          <w:p>
+            <w:pPr>
+              <w:spacing w:after="0" w:line="240" w:lineRule="auto"/>
+              <w:jc w:val="center"/>
+              <w:rPr>
+                <w:rFonts w:ascii="Times New Roman" w:eastAsia="Times New Roman" w:hAnsi="Times New Roman" w:cs="Times New Roman"/>
+                <w:color w:val="000000"/>
+              </w:rPr>
+            </w:pPr>
+            <w:r>
+              <w:rPr>
+                <w:rFonts w:ascii="Times New Roman" w:eastAsia="Times New Roman" w:hAnsi="Times New Roman" w:cs="Times New Roman"/>
+                <w:color w:val="000000"/>
+              </w:rPr>
+              <w:t>0.03038168</w:t>
+            </w:r>
+          </w:p>
+        </w:tc>
+      </w:tr>
+      <w:tr>
+        <w:trPr>
+          <w:trHeight w:val="300"/>
+          <w:jc w:val="center"/>
+        </w:trPr>
+        <w:tc>
+          <w:tcPr>
+            <w:tcW w:w="1780" w:type="dxa"/>
+            <w:tcBorders>
+              <w:top w:val="nil"/>
+              <w:left w:val="single" w:sz="4" w:space="0" w:color="auto"/>
+              <w:bottom w:val="single" w:sz="4" w:space="0" w:color="auto"/>
+              <w:right w:val="single" w:sz="4" w:space="0" w:color="auto"/>
+            </w:tcBorders>
+            <w:shd w:val="clear" w:color="auto" w:fill="auto"/>
+            <w:noWrap/>
+            <w:vAlign w:val="bottom"/>
+            <w:hideMark/>
+          </w:tcPr>
+          <w:p>
+            <w:pPr>
+              <w:spacing w:after="0" w:line="240" w:lineRule="auto"/>
+              <w:jc w:val="center"/>
+              <w:rPr>
+                <w:rFonts w:ascii="Times New Roman" w:eastAsia="Times New Roman" w:hAnsi="Times New Roman" w:cs="Times New Roman"/>
+                <w:color w:val="000000"/>
+              </w:rPr>
+            </w:pPr>
+            <w:r>
+              <w:rPr>
+                <w:rFonts w:ascii="Times New Roman" w:eastAsia="Times New Roman" w:hAnsi="Times New Roman" w:cs="Times New Roman"/>
+                <w:color w:val="000000"/>
+              </w:rPr>
+              <w:t>1000x1000</w:t>
+            </w:r>
+          </w:p>
+        </w:tc>
+        <w:tc>
+          <w:tcPr>
+            <w:tcW w:w="2600" w:type="dxa"/>
+            <w:tcBorders>
+              <w:top w:val="nil"/>
+              <w:left w:val="nil"/>
+              <w:bottom w:val="single" w:sz="4" w:space="0" w:color="auto"/>
+              <w:right w:val="single" w:sz="4" w:space="0" w:color="auto"/>
+            </w:tcBorders>
+            <w:shd w:val="clear" w:color="auto" w:fill="auto"/>
+            <w:noWrap/>
+            <w:vAlign w:val="bottom"/>
+            <w:hideMark/>
+          </w:tcPr>
+          <w:p>
+            <w:pPr>
+              <w:spacing w:after="0" w:line="240" w:lineRule="auto"/>
+              <w:jc w:val="center"/>
+              <w:rPr>
+                <w:rFonts w:ascii="Times New Roman" w:eastAsia="Times New Roman" w:hAnsi="Times New Roman" w:cs="Times New Roman"/>
+                <w:color w:val="000000"/>
+              </w:rPr>
+            </w:pPr>
+            <w:r>
+              <w:rPr>
+                <w:rFonts w:ascii="Times New Roman" w:eastAsia="Times New Roman" w:hAnsi="Times New Roman" w:cs="Times New Roman"/>
+                <w:color w:val="000000"/>
+              </w:rPr>
+              <w:t>1.243914843</w:t>
+            </w:r>
+          </w:p>
+        </w:tc>
+        <w:tc>
+          <w:tcPr>
+            <w:tcW w:w="2480" w:type="dxa"/>
+            <w:tcBorders>
+              <w:top w:val="nil"/>
+              <w:left w:val="nil"/>
+              <w:bottom w:val="single" w:sz="4" w:space="0" w:color="auto"/>
+              <w:right w:val="single" w:sz="4" w:space="0" w:color="auto"/>
+            </w:tcBorders>
+            <w:shd w:val="clear" w:color="auto" w:fill="auto"/>
+            <w:noWrap/>
+            <w:vAlign w:val="bottom"/>
+            <w:hideMark/>
+          </w:tcPr>
+          <w:p>
+            <w:pPr>
+              <w:spacing w:after="0" w:line="240" w:lineRule="auto"/>
+              <w:jc w:val="center"/>
+              <w:rPr>
+                <w:rFonts w:ascii="Times New Roman" w:eastAsia="Times New Roman" w:hAnsi="Times New Roman" w:cs="Times New Roman"/>
+                <w:color w:val="000000"/>
+              </w:rPr>
+            </w:pPr>
+            <w:r>
+              <w:rPr>
+                <w:rFonts w:ascii="Times New Roman" w:eastAsia="Times New Roman" w:hAnsi="Times New Roman" w:cs="Times New Roman"/>
+                <w:color w:val="000000"/>
+              </w:rPr>
+              <w:t>0.013671637</w:t>
+            </w:r>
+          </w:p>
+        </w:tc>
+      </w:tr>
+    </w:tbl>
+    <w:p>
+      <w:pPr>
+        <w:rPr>
+          <w:rFonts w:ascii="Times New Roman" w:hAnsi="Times New Roman" w:cs="Times New Roman"/>
+        </w:rPr>
+      </w:pPr>
+    </w:p>
     <w:sectPr>
       <w:pgSz w:w="12240" w:h="15840"/>
       <w:pgMar w:top="1440" w:right="1440" w:bottom="1440" w:left="1440" w:header="720" w:footer="720" w:gutter="0"/>
@@ -3008,7 +3714,7 @@
 </file>
 
 <file path=word/styles.xml><?xml version="1.0" encoding="utf-8"?>
-<w:styles xmlns:mc="http://schemas.openxmlformats.org/markup-compatibility/2006" xmlns:r="http://schemas.openxmlformats.org/officeDocument/2006/relationships" xmlns:w="http://schemas.openxmlformats.org/wordprocessingml/2006/main" xmlns:w14="http://schemas.microsoft.com/office/word/2010/wordml" xmlns:w15="http://schemas.microsoft.com/office/word/2012/wordml" xmlns:w16cex="http://schemas.microsoft.com/office/word/2018/wordml/cex" xmlns:w16cid="http://schemas.microsoft.com/office/word/2016/wordml/cid" xmlns:w16="http://schemas.microsoft.com/office/word/2018/wordml" xmlns:w16sdtdh="http://schemas.microsoft.com/office/word/2020/wordml/sdtdatahash" xmlns:w16se="http://schemas.microsoft.com/office/word/2015/wordml/symex" mc:Ignorable="w14 w15 w16se w16cid w16 w16cex w16sdtdh">
+<w:styles xmlns:mc="http://schemas.openxmlformats.org/markup-compatibility/2006" xmlns:r="http://schemas.openxmlformats.org/officeDocument/2006/relationships" xmlns:w="http://schemas.openxmlformats.org/wordprocessingml/2006/main" xmlns:w14="http://schemas.microsoft.com/office/word/2010/wordml" xmlns:w15="http://schemas.microsoft.com/office/word/2012/wordml" xmlns:w16cid="http://schemas.microsoft.com/office/word/2016/wordml/cid" xmlns:w16se="http://schemas.microsoft.com/office/word/2015/wordml/symex" mc:Ignorable="w14 w15 w16se w16cid">
   <w:docDefaults>
     <w:rPrDefault>
       <w:rPr>
@@ -3024,7 +3730,7 @@
       </w:pPr>
     </w:pPrDefault>
   </w:docDefaults>
-  <w:latentStyles w:defLockedState="0" w:defUIPriority="99" w:defSemiHidden="0" w:defUnhideWhenUsed="0" w:defQFormat="0" w:count="376">
+  <w:latentStyles w:defLockedState="0" w:defUIPriority="99" w:defSemiHidden="0" w:defUnhideWhenUsed="0" w:defQFormat="0" w:count="375">
     <w:lsdException w:name="Normal" w:uiPriority="0" w:qFormat="1"/>
     <w:lsdException w:name="heading 1" w:uiPriority="9" w:qFormat="1"/>
     <w:lsdException w:name="heading 2" w:semiHidden="1" w:uiPriority="9" w:unhideWhenUsed="1" w:qFormat="1"/>
@@ -3400,7 +4106,6 @@
     <w:lsdException w:name="Smart Hyperlink" w:semiHidden="1" w:unhideWhenUsed="1"/>
     <w:lsdException w:name="Hashtag" w:semiHidden="1" w:unhideWhenUsed="1"/>
     <w:lsdException w:name="Unresolved Mention" w:semiHidden="1" w:unhideWhenUsed="1"/>
-    <w:lsdException w:name="Smart Link" w:semiHidden="1" w:unhideWhenUsed="1"/>
   </w:latentStyles>
   <w:style w:type="paragraph" w:default="1" w:styleId="Normal">
     <w:name w:val="Normal"/>
@@ -3778,7 +4483,7 @@
 </file>
 
 <file path=customXml/itemProps1.xml><?xml version="1.0" encoding="utf-8"?>
-<ds:datastoreItem xmlns:ds="http://schemas.openxmlformats.org/officeDocument/2006/customXml" ds:itemID="{667C08B4-ADCC-4F17-91F6-FBDEFFB26E03}">
+<ds:datastoreItem xmlns:ds="http://schemas.openxmlformats.org/officeDocument/2006/customXml" ds:itemID="{D7140379-2017-4880-95B1-3CFC1E68AE3A}">
   <ds:schemaRefs>
     <ds:schemaRef ds:uri="http://schemas.openxmlformats.org/officeDocument/2006/bibliography"/>
   </ds:schemaRefs>

</xml_diff>

<commit_message>
attempting to update word document again
</commit_message>
<xml_diff>
--- a/assignment8/Homework 8 Team #2.docx
+++ b/assignment8/Homework 8 Team #2.docx
@@ -139,8 +139,6 @@
         </w:rPr>
         <w:t> </w:t>
       </w:r>
-      <w:bookmarkStart w:id="0" w:name="_GoBack"/>
-      <w:bookmarkEnd w:id="0"/>
     </w:p>
     <w:p>
       <w:pPr>
@@ -2949,32 +2947,33 @@
         </w:rPr>
         <w:t>. Threads vs Speed up/Efficiency</w:t>
       </w:r>
-    </w:p>
-    <w:p/>
-    <w:p>
-      <w:pPr>
-        <w:rPr>
-          <w:rFonts w:ascii="Times New Roman" w:hAnsi="Times New Roman" w:cs="Times New Roman"/>
-          <w:b/>
-        </w:rPr>
-      </w:pPr>
-      <w:r>
-        <w:rPr>
-          <w:rFonts w:ascii="Times New Roman" w:hAnsi="Times New Roman" w:cs="Times New Roman"/>
-          <w:b/>
-        </w:rPr>
-        <w:t>Question 3:</w:t>
-      </w:r>
+      <w:bookmarkStart w:id="0" w:name="_GoBack"/>
+      <w:bookmarkEnd w:id="0"/>
     </w:p>
     <w:p>
       <w:pPr>
         <w:rPr>
           <w:rFonts w:ascii="Times New Roman" w:hAnsi="Times New Roman" w:cs="Times New Roman"/>
+          <w:b/>
         </w:rPr>
       </w:pPr>
       <w:r>
         <w:rPr>
           <w:rFonts w:ascii="Times New Roman" w:hAnsi="Times New Roman" w:cs="Times New Roman"/>
+          <w:b/>
+        </w:rPr>
+        <w:t>Question 3:</w:t>
+      </w:r>
+    </w:p>
+    <w:p>
+      <w:pPr>
+        <w:rPr>
+          <w:rFonts w:ascii="Times New Roman" w:hAnsi="Times New Roman" w:cs="Times New Roman"/>
+        </w:rPr>
+      </w:pPr>
+      <w:r>
+        <w:rPr>
+          <w:rFonts w:ascii="Times New Roman" w:hAnsi="Times New Roman" w:cs="Times New Roman"/>
         </w:rPr>
         <w:t>Table 3 shows the total execution time</w:t>
       </w:r>
@@ -3126,14 +3125,7 @@
         <w:rPr>
           <w:rFonts w:ascii="Times New Roman" w:hAnsi="Times New Roman" w:cs="Times New Roman"/>
         </w:rPr>
-        <w:t xml:space="preserve">The results from table 3 demonstrate that Cython </w:t>
-      </w:r>
-      <w:r>
-        <w:rPr>
-          <w:rFonts w:ascii="Times New Roman" w:hAnsi="Times New Roman" w:cs="Times New Roman"/>
-        </w:rPr>
-        <w:lastRenderedPageBreak/>
-        <w:t xml:space="preserve">is superior for smaller matrices up until a certain point, at which then, Numpy becomes the superior option for solving the matrix </w:t>
+        <w:t xml:space="preserve">The results from table 3 demonstrate that Cython is superior for smaller matrices up until a certain point, at which then, Numpy becomes the superior option for solving the matrix </w:t>
       </w:r>
       <w:proofErr w:type="spellStart"/>
       <w:r>
@@ -3163,6 +3155,7 @@
           <w:rFonts w:ascii="Times New Roman" w:hAnsi="Times New Roman" w:cs="Times New Roman"/>
           <w:b/>
         </w:rPr>
+        <w:lastRenderedPageBreak/>
         <w:t>Table 3. Part 3 Results</w:t>
       </w:r>
     </w:p>
@@ -4475,7 +4468,7 @@
 </file>
 
 <file path=customXml/itemProps1.xml><?xml version="1.0" encoding="utf-8"?>
-<ds:datastoreItem xmlns:ds="http://schemas.openxmlformats.org/officeDocument/2006/customXml" ds:itemID="{78518FFC-9BAE-48DF-8220-0C60C6A224C3}">
+<ds:datastoreItem xmlns:ds="http://schemas.openxmlformats.org/officeDocument/2006/customXml" ds:itemID="{336DC30A-C1F9-416C-A1AA-196DCBD2CFC9}">
   <ds:schemaRefs>
     <ds:schemaRef ds:uri="http://schemas.openxmlformats.org/officeDocument/2006/bibliography"/>
   </ds:schemaRefs>

</xml_diff>